<commit_message>
document are correctly linking to be seen on sales rep page , sales rep download the documents
</commit_message>
<xml_diff>
--- a/backend/media/documents/SemiTehrani_UserStories.docx
+++ b/backend/media/documents/SemiTehrani_UserStories.docx
@@ -106,25 +106,7 @@
           <w:sz w:val="31"/>
           <w:szCs w:val="31"/>
         </w:rPr>
-        <w:t>[Semi]: user’s side (P</w:t>
-      </w:r>
-      <w:r>
-        <w:rPr>
-          <w:rFonts w:ascii="Calibri" w:eastAsia="Calibri" w:hAnsi="Calibri" w:cs="Calibri"/>
-          <w:color w:val="7030A0"/>
-          <w:sz w:val="31"/>
-          <w:szCs w:val="31"/>
-        </w:rPr>
-        <w:t>OST</w:t>
-      </w:r>
-      <w:r>
-        <w:rPr>
-          <w:rFonts w:ascii="Calibri" w:eastAsia="Calibri" w:hAnsi="Calibri" w:cs="Calibri"/>
-          <w:color w:val="7030A0"/>
-          <w:sz w:val="31"/>
-          <w:szCs w:val="31"/>
-        </w:rPr>
-        <w:t>).</w:t>
+        <w:t>[Semi]: user’s side (POST).</w:t>
       </w:r>
     </w:p>
     <w:p>
@@ -151,16 +133,7 @@
           <w:sz w:val="31"/>
           <w:szCs w:val="31"/>
         </w:rPr>
-        <w:t>[Semi]:</w:t>
-      </w:r>
-      <w:r>
-        <w:rPr>
-          <w:rFonts w:ascii="Calibri" w:eastAsia="Calibri" w:hAnsi="Calibri" w:cs="Calibri"/>
-          <w:color w:val="7030A0"/>
-          <w:sz w:val="31"/>
-          <w:szCs w:val="31"/>
-        </w:rPr>
-        <w:t>???</w:t>
+        <w:t>[Semi]:???</w:t>
       </w:r>
     </w:p>
     <w:p>
@@ -193,25 +166,7 @@
           <w:sz w:val="31"/>
           <w:szCs w:val="31"/>
         </w:rPr>
-        <w:t>[Semi]: user’s side (P</w:t>
-      </w:r>
-      <w:r>
-        <w:rPr>
-          <w:rFonts w:ascii="Calibri" w:eastAsia="Calibri" w:hAnsi="Calibri" w:cs="Calibri"/>
-          <w:color w:val="7030A0"/>
-          <w:sz w:val="31"/>
-          <w:szCs w:val="31"/>
-        </w:rPr>
-        <w:t>OST</w:t>
-      </w:r>
-      <w:r>
-        <w:rPr>
-          <w:rFonts w:ascii="Calibri" w:eastAsia="Calibri" w:hAnsi="Calibri" w:cs="Calibri"/>
-          <w:color w:val="7030A0"/>
-          <w:sz w:val="31"/>
-          <w:szCs w:val="31"/>
-        </w:rPr>
-        <w:t xml:space="preserve">). </w:t>
+        <w:t xml:space="preserve">[Semi]: user’s side (POST). </w:t>
       </w:r>
     </w:p>
     <w:p>
@@ -244,16 +199,7 @@
           <w:sz w:val="31"/>
           <w:szCs w:val="31"/>
         </w:rPr>
-        <w:t xml:space="preserve">[Semi]: </w:t>
-      </w:r>
-      <w:r>
-        <w:rPr>
-          <w:rFonts w:ascii="Calibri" w:eastAsia="Calibri" w:hAnsi="Calibri" w:cs="Calibri"/>
-          <w:color w:val="7030A0"/>
-          <w:sz w:val="31"/>
-          <w:szCs w:val="31"/>
-        </w:rPr>
-        <w:t xml:space="preserve">user’s side (PUT or POST). </w:t>
+        <w:t xml:space="preserve">[Semi]: user’s side (PUT or POST). </w:t>
       </w:r>
     </w:p>
     <w:p>
@@ -317,16 +263,7 @@
           <w:sz w:val="31"/>
           <w:szCs w:val="31"/>
         </w:rPr>
-        <w:t xml:space="preserve">[Semi]: Employee’s </w:t>
-      </w:r>
-      <w:r>
-        <w:rPr>
-          <w:rFonts w:ascii="Calibri" w:eastAsia="Calibri" w:hAnsi="Calibri" w:cs="Calibri"/>
-          <w:color w:val="7030A0"/>
-          <w:sz w:val="31"/>
-          <w:szCs w:val="31"/>
-        </w:rPr>
-        <w:t>side (GET)</w:t>
+        <w:t>[Semi]: Employee’s side (GET)</w:t>
       </w:r>
     </w:p>
     <w:p>
@@ -399,16 +336,7 @@
           <w:sz w:val="31"/>
           <w:szCs w:val="31"/>
         </w:rPr>
-        <w:t xml:space="preserve">[Semi]: </w:t>
-      </w:r>
-      <w:r>
-        <w:rPr>
-          <w:rFonts w:ascii="Calibri" w:eastAsia="Calibri" w:hAnsi="Calibri" w:cs="Calibri"/>
-          <w:color w:val="7030A0"/>
-          <w:sz w:val="31"/>
-          <w:szCs w:val="31"/>
-        </w:rPr>
-        <w:t>Employee’s side (GET)</w:t>
+        <w:t>[Semi]: Employee’s side (GET)</w:t>
       </w:r>
     </w:p>
     <w:p>
@@ -435,471 +363,37 @@
           <w:sz w:val="31"/>
           <w:szCs w:val="31"/>
         </w:rPr>
-        <w:t xml:space="preserve">[Semi]: </w:t>
-      </w:r>
-      <w:r>
-        <w:rPr>
-          <w:rFonts w:ascii="Calibri" w:eastAsia="Calibri" w:hAnsi="Calibri" w:cs="Calibri"/>
-          <w:color w:val="7030A0"/>
-          <w:sz w:val="31"/>
-          <w:szCs w:val="31"/>
-        </w:rPr>
-        <w:t>Frontend</w:t>
-      </w:r>
-    </w:p>
-    <w:p>
-      <w:pPr>
-        <w:rPr>
-          <w:rFonts w:ascii="Calibri" w:eastAsia="Calibri" w:hAnsi="Calibri" w:cs="Calibri"/>
-          <w:sz w:val="31"/>
-          <w:szCs w:val="31"/>
-        </w:rPr>
-      </w:pPr>
-    </w:p>
-    <w:p>
-      <w:pPr>
-        <w:rPr>
-          <w:rFonts w:ascii="Calibri" w:eastAsia="Calibri" w:hAnsi="Calibri" w:cs="Calibri"/>
-          <w:color w:val="7030A0"/>
-          <w:sz w:val="31"/>
-          <w:szCs w:val="31"/>
-        </w:rPr>
-      </w:pPr>
-    </w:p>
-    <w:p>
-      <w:pPr>
-        <w:rPr>
-          <w:rFonts w:ascii="Calibri" w:eastAsia="Calibri" w:hAnsi="Calibri" w:cs="Calibri"/>
-          <w:color w:val="7030A0"/>
-          <w:sz w:val="31"/>
-          <w:szCs w:val="31"/>
-        </w:rPr>
-      </w:pPr>
-    </w:p>
-    <w:p>
-      <w:pPr>
-        <w:rPr>
-          <w:rFonts w:ascii="Calibri" w:eastAsia="Calibri" w:hAnsi="Calibri" w:cs="Calibri"/>
-          <w:color w:val="7030A0"/>
-          <w:sz w:val="31"/>
-          <w:szCs w:val="31"/>
-        </w:rPr>
-      </w:pPr>
-      <w:r>
-        <w:rPr>
-          <w:rFonts w:ascii="Calibri" w:eastAsia="Calibri" w:hAnsi="Calibri" w:cs="Calibri"/>
-          <w:color w:val="7030A0"/>
-          <w:sz w:val="31"/>
-          <w:szCs w:val="31"/>
-        </w:rPr>
-        <w:lastRenderedPageBreak/>
-        <w:t>[Semi</w:t>
-      </w:r>
-      <w:r>
-        <w:rPr>
-          <w:rFonts w:ascii="Calibri" w:eastAsia="Calibri" w:hAnsi="Calibri" w:cs="Calibri"/>
-          <w:color w:val="7030A0"/>
-          <w:sz w:val="31"/>
-          <w:szCs w:val="31"/>
-        </w:rPr>
-        <w:t>]:</w:t>
-      </w:r>
-      <w:r>
-        <w:rPr>
-          <w:rFonts w:ascii="Calibri" w:eastAsia="Calibri" w:hAnsi="Calibri" w:cs="Calibri"/>
-          <w:color w:val="7030A0"/>
-          <w:sz w:val="31"/>
-          <w:szCs w:val="31"/>
-        </w:rPr>
-        <w:t xml:space="preserve"> Backend </w:t>
-      </w:r>
-    </w:p>
-    <w:p>
-      <w:pPr>
-        <w:rPr>
-          <w:rFonts w:ascii="Calibri" w:eastAsia="Calibri" w:hAnsi="Calibri" w:cs="Calibri"/>
-          <w:color w:val="7030A0"/>
-          <w:sz w:val="31"/>
-          <w:szCs w:val="31"/>
-        </w:rPr>
-      </w:pPr>
-      <w:r>
-        <w:rPr>
-          <w:rFonts w:ascii="Calibri" w:eastAsia="Calibri" w:hAnsi="Calibri" w:cs="Calibri"/>
-          <w:color w:val="7030A0"/>
-          <w:sz w:val="31"/>
-          <w:szCs w:val="31"/>
-        </w:rPr>
-        <w:t xml:space="preserve">Contact us: </w:t>
-      </w:r>
-      <w:r>
-        <w:rPr>
-          <w:rFonts w:ascii="Calibri" w:eastAsia="Calibri" w:hAnsi="Calibri" w:cs="Calibri"/>
-          <w:color w:val="7030A0"/>
-          <w:sz w:val="31"/>
-          <w:szCs w:val="31"/>
-        </w:rPr>
-        <w:sym w:font="Wingdings" w:char="F0E0"/>
-      </w:r>
-      <w:r>
-        <w:rPr>
-          <w:rFonts w:ascii="Calibri" w:eastAsia="Calibri" w:hAnsi="Calibri" w:cs="Calibri"/>
-          <w:color w:val="7030A0"/>
-          <w:sz w:val="31"/>
-          <w:szCs w:val="31"/>
-        </w:rPr>
-        <w:t xml:space="preserve"> first </w:t>
-      </w:r>
-      <w:r>
-        <w:rPr>
-          <w:rFonts w:ascii="Calibri" w:eastAsia="Calibri" w:hAnsi="Calibri" w:cs="Calibri"/>
-          <w:color w:val="7030A0"/>
-          <w:sz w:val="31"/>
-          <w:szCs w:val="31"/>
-        </w:rPr>
-        <w:t>app?</w:t>
-      </w:r>
-      <w:r>
-        <w:rPr>
-          <w:rFonts w:ascii="Calibri" w:eastAsia="Calibri" w:hAnsi="Calibri" w:cs="Calibri"/>
-          <w:color w:val="7030A0"/>
-          <w:sz w:val="31"/>
-          <w:szCs w:val="31"/>
-        </w:rPr>
-        <w:t xml:space="preserve"> Build this one , verify in my sql &amp; postman</w:t>
-      </w:r>
-      <w:r>
-        <w:rPr>
-          <w:rFonts w:ascii="Calibri" w:eastAsia="Calibri" w:hAnsi="Calibri" w:cs="Calibri"/>
-          <w:color w:val="7030A0"/>
-          <w:sz w:val="31"/>
-          <w:szCs w:val="31"/>
-        </w:rPr>
-        <w:t>?</w:t>
-      </w:r>
-    </w:p>
-    <w:p>
-      <w:pPr>
-        <w:pStyle w:val="ListParagraph"/>
-        <w:numPr>
-          <w:ilvl w:val="0"/>
-          <w:numId w:val="1"/>
-        </w:numPr>
-        <w:rPr>
-          <w:rFonts w:ascii="Calibri" w:eastAsia="Calibri" w:hAnsi="Calibri" w:cs="Calibri"/>
-          <w:color w:val="7030A0"/>
-          <w:sz w:val="31"/>
-          <w:szCs w:val="31"/>
-        </w:rPr>
-      </w:pPr>
-      <w:r>
-        <w:rPr>
-          <w:rFonts w:ascii="Calibri" w:eastAsia="Calibri" w:hAnsi="Calibri" w:cs="Calibri"/>
-          <w:color w:val="7030A0"/>
-          <w:sz w:val="31"/>
-          <w:szCs w:val="31"/>
-        </w:rPr>
-        <w:t>First name</w:t>
-      </w:r>
-    </w:p>
-    <w:p>
-      <w:pPr>
-        <w:pStyle w:val="ListParagraph"/>
-        <w:numPr>
-          <w:ilvl w:val="0"/>
-          <w:numId w:val="1"/>
-        </w:numPr>
-        <w:rPr>
-          <w:rFonts w:ascii="Calibri" w:eastAsia="Calibri" w:hAnsi="Calibri" w:cs="Calibri"/>
-          <w:color w:val="7030A0"/>
-          <w:sz w:val="31"/>
-          <w:szCs w:val="31"/>
-        </w:rPr>
-      </w:pPr>
-      <w:r>
-        <w:rPr>
-          <w:rFonts w:ascii="Calibri" w:eastAsia="Calibri" w:hAnsi="Calibri" w:cs="Calibri"/>
-          <w:color w:val="7030A0"/>
-          <w:sz w:val="31"/>
-          <w:szCs w:val="31"/>
-        </w:rPr>
-        <w:t>Last Name</w:t>
-      </w:r>
-    </w:p>
-    <w:p>
-      <w:pPr>
-        <w:pStyle w:val="ListParagraph"/>
-        <w:numPr>
-          <w:ilvl w:val="0"/>
-          <w:numId w:val="1"/>
-        </w:numPr>
-        <w:rPr>
-          <w:rFonts w:ascii="Calibri" w:eastAsia="Calibri" w:hAnsi="Calibri" w:cs="Calibri"/>
-          <w:color w:val="7030A0"/>
-          <w:sz w:val="31"/>
-          <w:szCs w:val="31"/>
-        </w:rPr>
-      </w:pPr>
-      <w:r>
-        <w:rPr>
-          <w:rFonts w:ascii="Calibri" w:eastAsia="Calibri" w:hAnsi="Calibri" w:cs="Calibri"/>
-          <w:color w:val="7030A0"/>
-          <w:sz w:val="31"/>
-          <w:szCs w:val="31"/>
-        </w:rPr>
-        <w:t>Email Address</w:t>
-      </w:r>
-    </w:p>
-    <w:p>
-      <w:pPr>
-        <w:pStyle w:val="ListParagraph"/>
-        <w:numPr>
-          <w:ilvl w:val="0"/>
-          <w:numId w:val="1"/>
-        </w:numPr>
-        <w:rPr>
-          <w:rFonts w:ascii="Calibri" w:eastAsia="Calibri" w:hAnsi="Calibri" w:cs="Calibri"/>
-          <w:color w:val="7030A0"/>
-          <w:sz w:val="31"/>
-          <w:szCs w:val="31"/>
-        </w:rPr>
-      </w:pPr>
-      <w:r>
-        <w:rPr>
-          <w:rFonts w:ascii="Calibri" w:eastAsia="Calibri" w:hAnsi="Calibri" w:cs="Calibri"/>
-          <w:color w:val="7030A0"/>
-          <w:sz w:val="31"/>
-          <w:szCs w:val="31"/>
-        </w:rPr>
-        <w:t>Subject</w:t>
-      </w:r>
-    </w:p>
-    <w:p>
-      <w:pPr>
-        <w:pStyle w:val="ListParagraph"/>
-        <w:numPr>
-          <w:ilvl w:val="0"/>
-          <w:numId w:val="1"/>
-        </w:numPr>
-        <w:rPr>
-          <w:rFonts w:ascii="Calibri" w:eastAsia="Calibri" w:hAnsi="Calibri" w:cs="Calibri"/>
-          <w:color w:val="7030A0"/>
-          <w:sz w:val="31"/>
-          <w:szCs w:val="31"/>
-        </w:rPr>
-      </w:pPr>
-      <w:r>
-        <w:rPr>
-          <w:rFonts w:ascii="Calibri" w:eastAsia="Calibri" w:hAnsi="Calibri" w:cs="Calibri"/>
-          <w:color w:val="7030A0"/>
-          <w:sz w:val="31"/>
-          <w:szCs w:val="31"/>
-        </w:rPr>
-        <w:t>Message</w:t>
-      </w:r>
-    </w:p>
-    <w:p>
-      <w:pPr>
-        <w:rPr>
-          <w:rFonts w:ascii="Calibri" w:eastAsia="Calibri" w:hAnsi="Calibri" w:cs="Calibri"/>
-          <w:color w:val="7030A0"/>
-          <w:sz w:val="31"/>
-          <w:szCs w:val="31"/>
-        </w:rPr>
-      </w:pPr>
-    </w:p>
-    <w:p>
-      <w:pPr>
-        <w:rPr>
-          <w:rFonts w:ascii="Calibri" w:eastAsia="Calibri" w:hAnsi="Calibri" w:cs="Calibri"/>
-          <w:color w:val="7030A0"/>
-          <w:sz w:val="31"/>
-          <w:szCs w:val="31"/>
-        </w:rPr>
-      </w:pPr>
-      <w:r>
-        <w:rPr>
-          <w:rFonts w:ascii="Calibri" w:eastAsia="Calibri" w:hAnsi="Calibri" w:cs="Calibri"/>
-          <w:color w:val="7030A0"/>
-          <w:sz w:val="31"/>
-          <w:szCs w:val="31"/>
-        </w:rPr>
-        <w:t>U</w:t>
-      </w:r>
-      <w:r>
-        <w:rPr>
-          <w:rFonts w:ascii="Calibri" w:eastAsia="Calibri" w:hAnsi="Calibri" w:cs="Calibri"/>
-          <w:color w:val="7030A0"/>
-          <w:sz w:val="31"/>
-          <w:szCs w:val="31"/>
-        </w:rPr>
-        <w:t>ser</w:t>
-      </w:r>
-      <w:r>
-        <w:rPr>
-          <w:rFonts w:ascii="Calibri" w:eastAsia="Calibri" w:hAnsi="Calibri" w:cs="Calibri"/>
-          <w:color w:val="7030A0"/>
-          <w:sz w:val="31"/>
-          <w:szCs w:val="31"/>
-        </w:rPr>
-        <w:t xml:space="preserve"> registration</w:t>
-      </w:r>
-      <w:r>
-        <w:rPr>
-          <w:rFonts w:ascii="Calibri" w:eastAsia="Calibri" w:hAnsi="Calibri" w:cs="Calibri"/>
-          <w:color w:val="7030A0"/>
-          <w:sz w:val="31"/>
-          <w:szCs w:val="31"/>
-        </w:rPr>
-        <w:t xml:space="preserve">: </w:t>
-      </w:r>
-      <w:r>
-        <w:rPr>
-          <w:rFonts w:ascii="Calibri" w:eastAsia="Calibri" w:hAnsi="Calibri" w:cs="Calibri"/>
-          <w:color w:val="7030A0"/>
-          <w:sz w:val="31"/>
-          <w:szCs w:val="31"/>
-        </w:rPr>
-        <w:sym w:font="Wingdings" w:char="F0E0"/>
-      </w:r>
-      <w:r>
-        <w:rPr>
-          <w:rFonts w:ascii="Calibri" w:eastAsia="Calibri" w:hAnsi="Calibri" w:cs="Calibri"/>
-          <w:color w:val="7030A0"/>
-          <w:sz w:val="31"/>
-          <w:szCs w:val="31"/>
-        </w:rPr>
-        <w:t xml:space="preserve">Second </w:t>
-      </w:r>
-      <w:r>
-        <w:rPr>
-          <w:rFonts w:ascii="Calibri" w:eastAsia="Calibri" w:hAnsi="Calibri" w:cs="Calibri"/>
-          <w:color w:val="7030A0"/>
-          <w:sz w:val="31"/>
-          <w:szCs w:val="31"/>
-        </w:rPr>
-        <w:t>app?</w:t>
-      </w:r>
-    </w:p>
-    <w:p>
-      <w:pPr>
-        <w:pStyle w:val="ListParagraph"/>
-        <w:numPr>
-          <w:ilvl w:val="0"/>
-          <w:numId w:val="2"/>
-        </w:numPr>
-        <w:rPr>
-          <w:rFonts w:ascii="Calibri" w:eastAsia="Calibri" w:hAnsi="Calibri" w:cs="Calibri"/>
-          <w:color w:val="7030A0"/>
-          <w:sz w:val="31"/>
-          <w:szCs w:val="31"/>
-        </w:rPr>
-      </w:pPr>
-      <w:r>
-        <w:rPr>
-          <w:rFonts w:ascii="Calibri" w:eastAsia="Calibri" w:hAnsi="Calibri" w:cs="Calibri"/>
-          <w:color w:val="7030A0"/>
-          <w:sz w:val="31"/>
-          <w:szCs w:val="31"/>
-        </w:rPr>
-        <w:t>First name</w:t>
-      </w:r>
-    </w:p>
-    <w:p>
-      <w:pPr>
-        <w:pStyle w:val="ListParagraph"/>
-        <w:numPr>
-          <w:ilvl w:val="0"/>
-          <w:numId w:val="2"/>
-        </w:numPr>
-        <w:rPr>
-          <w:rFonts w:ascii="Calibri" w:eastAsia="Calibri" w:hAnsi="Calibri" w:cs="Calibri"/>
-          <w:color w:val="7030A0"/>
-          <w:sz w:val="31"/>
-          <w:szCs w:val="31"/>
-        </w:rPr>
-      </w:pPr>
-      <w:r>
-        <w:rPr>
-          <w:rFonts w:ascii="Calibri" w:eastAsia="Calibri" w:hAnsi="Calibri" w:cs="Calibri"/>
-          <w:color w:val="7030A0"/>
-          <w:sz w:val="31"/>
-          <w:szCs w:val="31"/>
-        </w:rPr>
-        <w:t>Last Name</w:t>
-      </w:r>
-    </w:p>
-    <w:p>
-      <w:pPr>
-        <w:pStyle w:val="ListParagraph"/>
-        <w:numPr>
-          <w:ilvl w:val="0"/>
-          <w:numId w:val="2"/>
-        </w:numPr>
-        <w:rPr>
-          <w:rFonts w:ascii="Calibri" w:eastAsia="Calibri" w:hAnsi="Calibri" w:cs="Calibri"/>
-          <w:color w:val="7030A0"/>
-          <w:sz w:val="31"/>
-          <w:szCs w:val="31"/>
-        </w:rPr>
-      </w:pPr>
-      <w:r>
-        <w:rPr>
-          <w:rFonts w:ascii="Calibri" w:eastAsia="Calibri" w:hAnsi="Calibri" w:cs="Calibri"/>
-          <w:color w:val="7030A0"/>
-          <w:sz w:val="31"/>
-          <w:szCs w:val="31"/>
-        </w:rPr>
-        <w:t>Email Address</w:t>
-      </w:r>
-    </w:p>
-    <w:p>
-      <w:pPr>
-        <w:pStyle w:val="ListParagraph"/>
-        <w:numPr>
-          <w:ilvl w:val="0"/>
-          <w:numId w:val="2"/>
-        </w:numPr>
-        <w:rPr>
-          <w:rFonts w:ascii="Calibri" w:eastAsia="Calibri" w:hAnsi="Calibri" w:cs="Calibri"/>
-          <w:color w:val="7030A0"/>
-          <w:sz w:val="31"/>
-          <w:szCs w:val="31"/>
-        </w:rPr>
-      </w:pPr>
-      <w:r>
-        <w:rPr>
-          <w:rFonts w:ascii="Calibri" w:eastAsia="Calibri" w:hAnsi="Calibri" w:cs="Calibri"/>
-          <w:color w:val="7030A0"/>
-          <w:sz w:val="31"/>
-          <w:szCs w:val="31"/>
-        </w:rPr>
-        <w:t>password</w:t>
-      </w:r>
-    </w:p>
-    <w:p>
-      <w:pPr>
-        <w:pStyle w:val="ListParagraph"/>
-        <w:numPr>
-          <w:ilvl w:val="0"/>
-          <w:numId w:val="2"/>
-        </w:numPr>
-        <w:rPr>
-          <w:rFonts w:ascii="Calibri" w:eastAsia="Calibri" w:hAnsi="Calibri" w:cs="Calibri"/>
-          <w:color w:val="7030A0"/>
-          <w:sz w:val="31"/>
-          <w:szCs w:val="31"/>
-        </w:rPr>
-      </w:pPr>
-      <w:r>
-        <w:rPr>
-          <w:rFonts w:ascii="Calibri" w:eastAsia="Calibri" w:hAnsi="Calibri" w:cs="Calibri"/>
-          <w:color w:val="7030A0"/>
-          <w:sz w:val="31"/>
-          <w:szCs w:val="31"/>
-        </w:rPr>
-        <w:t>Upload file</w:t>
-      </w:r>
+        <w:t>[Semi]: Frontend</w:t>
+      </w:r>
+    </w:p>
+    <w:p>
+      <w:pPr>
+        <w:rPr>
+          <w:rFonts w:ascii="Calibri" w:eastAsia="Calibri" w:hAnsi="Calibri" w:cs="Calibri"/>
+          <w:sz w:val="31"/>
+          <w:szCs w:val="31"/>
+        </w:rPr>
+      </w:pPr>
+    </w:p>
+    <w:p>
+      <w:pPr>
+        <w:rPr>
+          <w:rFonts w:ascii="Calibri" w:eastAsia="Calibri" w:hAnsi="Calibri" w:cs="Calibri"/>
+          <w:color w:val="7030A0"/>
+          <w:sz w:val="31"/>
+          <w:szCs w:val="31"/>
+        </w:rPr>
+      </w:pPr>
+    </w:p>
+    <w:p>
+      <w:pPr>
+        <w:rPr>
+          <w:rFonts w:ascii="Calibri" w:eastAsia="Calibri" w:hAnsi="Calibri" w:cs="Calibri"/>
+          <w:color w:val="7030A0"/>
+          <w:sz w:val="31"/>
+          <w:szCs w:val="31"/>
+        </w:rPr>
+      </w:pPr>
     </w:p>
     <w:p>
       <w:pPr>
@@ -1331,6 +825,7 @@
     <w:lsdException w:name="HTML Sample" w:semiHidden="1" w:unhideWhenUsed="1"/>
     <w:lsdException w:name="HTML Typewriter" w:semiHidden="1" w:unhideWhenUsed="1"/>
     <w:lsdException w:name="HTML Variable" w:semiHidden="1" w:unhideWhenUsed="1"/>
+    <w:lsdException w:name="Normal Table" w:semiHidden="1" w:unhideWhenUsed="1"/>
     <w:lsdException w:name="annotation subject" w:semiHidden="1" w:unhideWhenUsed="1"/>
     <w:lsdException w:name="No List" w:semiHidden="1" w:unhideWhenUsed="1"/>
     <w:lsdException w:name="Outline List 1" w:semiHidden="1" w:unhideWhenUsed="1"/>
@@ -1373,8 +868,11 @@
     <w:lsdException w:name="Table Contemporary" w:semiHidden="1" w:unhideWhenUsed="1"/>
     <w:lsdException w:name="Table Elegant" w:semiHidden="1" w:unhideWhenUsed="1"/>
     <w:lsdException w:name="Table Professional" w:semiHidden="1" w:unhideWhenUsed="1"/>
+    <w:lsdException w:name="Table Subtle 1" w:semiHidden="1" w:unhideWhenUsed="1"/>
     <w:lsdException w:name="Table Subtle 2" w:semiHidden="1" w:unhideWhenUsed="1"/>
     <w:lsdException w:name="Table Web 1" w:semiHidden="1" w:unhideWhenUsed="1"/>
+    <w:lsdException w:name="Table Web 2" w:semiHidden="1" w:unhideWhenUsed="1"/>
+    <w:lsdException w:name="Table Web 3" w:semiHidden="1" w:unhideWhenUsed="1"/>
     <w:lsdException w:name="Balloon Text" w:semiHidden="1" w:unhideWhenUsed="1"/>
     <w:lsdException w:name="Table Grid" w:uiPriority="39"/>
     <w:lsdException w:name="Table Theme" w:semiHidden="1" w:unhideWhenUsed="1"/>

</xml_diff>